<commit_message>
Actualización Analisis de factibilidad
</commit_message>
<xml_diff>
--- a/Administración/Análisis de facibilidad.docx
+++ b/Administración/Análisis de facibilidad.docx
@@ -38,25 +38,7 @@
           <w:szCs w:val="24"/>
           <w:lang w:val="es-419"/>
         </w:rPr>
-        <w:t xml:space="preserve">Cada </w:t>
-      </w:r>
-      <w:proofErr w:type="spellStart"/>
-      <w:r>
-        <w:rPr>
-          <w:sz w:val="24"/>
-          <w:szCs w:val="24"/>
-          <w:lang w:val="es-419"/>
-        </w:rPr>
-        <w:t>ves</w:t>
-      </w:r>
-      <w:proofErr w:type="spellEnd"/>
-      <w:r>
-        <w:rPr>
-          <w:sz w:val="24"/>
-          <w:szCs w:val="24"/>
-          <w:lang w:val="es-419"/>
-        </w:rPr>
-        <w:t xml:space="preserve"> que se inicia un proyecto es importante considerar que tendrá aspectos diferentes a proyectos anteriores, a pesar de compartir procesos de negocio. Por esto es </w:t>
+        <w:t xml:space="preserve">Cada ves que se inicia un proyecto es importante considerar que tendrá aspectos diferentes a proyectos anteriores, a pesar de compartir procesos de negocio. Por esto es </w:t>
       </w:r>
       <w:proofErr w:type="spellStart"/>
       <w:r>
@@ -4566,7 +4548,7 @@
           <w:rFonts w:cstheme="minorHAnsi"/>
           <w:b/>
           <w:noProof/>
-          <w:sz w:val="28"/>
+          <w:sz w:val="32"/>
         </w:rPr>
       </w:pPr>
       <w:r>
@@ -4574,7 +4556,7 @@
           <w:rFonts w:cstheme="minorHAnsi"/>
           <w:b/>
           <w:noProof/>
-          <w:sz w:val="28"/>
+          <w:sz w:val="32"/>
         </w:rPr>
         <w:t>Factibilidad Técnica.</w:t>
       </w:r>
@@ -4772,7 +4754,16 @@
                 <w:noProof/>
                 <w:sz w:val="24"/>
               </w:rPr>
-              <w:t>Cada uno de los integrantes tienen diferentes requisitos del sistema.</w:t>
+              <w:t xml:space="preserve">Cada uno de los integrantes tienen diferentes requisitos del </w:t>
+            </w:r>
+            <w:r>
+              <w:rPr>
+                <w:rFonts w:cstheme="minorHAnsi"/>
+                <w:noProof/>
+                <w:sz w:val="24"/>
+              </w:rPr>
+              <w:lastRenderedPageBreak/>
+              <w:t>sistema.</w:t>
             </w:r>
           </w:p>
         </w:tc>
@@ -5279,7 +5270,7 @@
                 <w:noProof/>
                 <w:sz w:val="24"/>
               </w:rPr>
-              <w:t>Tinta de impresora</w:t>
+              <w:t>Materiales de oficina</w:t>
             </w:r>
           </w:p>
         </w:tc>
@@ -5301,53 +5292,15 @@
                 <w:noProof/>
                 <w:sz w:val="24"/>
               </w:rPr>
-              <w:t>$250 (negro)</w:t>
-            </w:r>
-          </w:p>
-        </w:tc>
-      </w:tr>
-      <w:tr>
-        <w:tc>
-          <w:tcPr>
-            <w:tcW w:w="4223" w:type="dxa"/>
-          </w:tcPr>
-          <w:p>
-            <w:pPr>
+              <w:t>$</w:t>
+            </w:r>
+            <w:r>
               <w:rPr>
                 <w:rFonts w:cstheme="minorHAnsi"/>
                 <w:noProof/>
                 <w:sz w:val="24"/>
               </w:rPr>
-            </w:pPr>
-            <w:r>
-              <w:rPr>
-                <w:rFonts w:cstheme="minorHAnsi"/>
-                <w:noProof/>
-                <w:sz w:val="24"/>
-              </w:rPr>
-              <w:t>Materiales de oficina</w:t>
-            </w:r>
-          </w:p>
-        </w:tc>
-        <w:tc>
-          <w:tcPr>
-            <w:tcW w:w="4223" w:type="dxa"/>
-          </w:tcPr>
-          <w:p>
-            <w:pPr>
-              <w:rPr>
-                <w:rFonts w:cstheme="minorHAnsi"/>
-                <w:noProof/>
-                <w:sz w:val="24"/>
-              </w:rPr>
-            </w:pPr>
-            <w:r>
-              <w:rPr>
-                <w:rFonts w:cstheme="minorHAnsi"/>
-                <w:noProof/>
-                <w:sz w:val="24"/>
-              </w:rPr>
-              <w:t>$500</w:t>
+              <w:t>200</w:t>
             </w:r>
           </w:p>
         </w:tc>
@@ -5404,22 +5357,195 @@
           <w:noProof/>
           <w:sz w:val="24"/>
         </w:rPr>
-        <w:t>Como se dijo anteriormente el equipo de desarrolladores ya cuenta con ciertos recurso</w:t>
-      </w:r>
-    </w:p>
-    <w:p>
-      <w:pPr>
-        <w:rPr>
+        <w:t xml:space="preserve">Como se dijo anteriormente el equipo de desarrolladores ya cuenta con </w:t>
+      </w:r>
+      <w:r>
+        <w:rPr>
+          <w:rFonts w:cstheme="minorHAnsi"/>
+          <w:noProof/>
+          <w:sz w:val="24"/>
+        </w:rPr>
+        <w:t>los recursos necesarios para desarrollar el proyecto.</w:t>
+      </w:r>
+    </w:p>
+    <w:p>
+      <w:pPr>
+        <w:rPr>
+          <w:rFonts w:cstheme="minorHAnsi"/>
+          <w:noProof/>
+          <w:sz w:val="24"/>
+        </w:rPr>
+      </w:pPr>
+    </w:p>
+    <w:p>
+      <w:pPr>
+        <w:rPr>
+          <w:rFonts w:cstheme="minorHAnsi"/>
           <w:b/>
           <w:noProof/>
-          <w:sz w:val="24"/>
-          <w:szCs w:val="22"/>
-          <w:u w:val="single"/>
-          <w:lang w:val="es-419"/>
-        </w:rPr>
-      </w:pPr>
+          <w:sz w:val="32"/>
+        </w:rPr>
+      </w:pPr>
+    </w:p>
+    <w:p>
+      <w:pPr>
+        <w:rPr>
+          <w:rFonts w:cstheme="minorHAnsi"/>
+          <w:b/>
+          <w:noProof/>
+          <w:sz w:val="32"/>
+        </w:rPr>
+      </w:pPr>
+    </w:p>
+    <w:p>
+      <w:pPr>
+        <w:rPr>
+          <w:rFonts w:cstheme="minorHAnsi"/>
+          <w:b/>
+          <w:noProof/>
+          <w:sz w:val="32"/>
+        </w:rPr>
+      </w:pPr>
+    </w:p>
+    <w:p>
+      <w:pPr>
+        <w:rPr>
+          <w:rFonts w:cstheme="minorHAnsi"/>
+          <w:b/>
+          <w:noProof/>
+          <w:sz w:val="32"/>
+        </w:rPr>
+      </w:pPr>
+      <w:r>
+        <w:rPr>
+          <w:rFonts w:cstheme="minorHAnsi"/>
+          <w:b/>
+          <w:noProof/>
+          <w:sz w:val="32"/>
+        </w:rPr>
+        <w:lastRenderedPageBreak/>
+        <w:t>Factibilidad Operativa</w:t>
+      </w:r>
+      <w:r>
+        <w:rPr>
+          <w:rFonts w:cstheme="minorHAnsi"/>
+          <w:b/>
+          <w:noProof/>
+          <w:sz w:val="32"/>
+        </w:rPr>
+        <w:t>.</w:t>
+      </w:r>
+    </w:p>
+    <w:p>
+      <w:pPr>
+        <w:rPr>
+          <w:rFonts w:cstheme="minorHAnsi"/>
+          <w:noProof/>
+          <w:sz w:val="24"/>
+        </w:rPr>
+      </w:pPr>
+      <w:r>
+        <w:rPr>
+          <w:rFonts w:cstheme="minorHAnsi"/>
+          <w:noProof/>
+          <w:sz w:val="24"/>
+        </w:rPr>
+        <w:t>E</w:t>
+      </w:r>
+      <w:r>
+        <w:rPr>
+          <w:rFonts w:cstheme="minorHAnsi"/>
+          <w:noProof/>
+          <w:sz w:val="24"/>
+        </w:rPr>
+        <w:t>n e</w:t>
+      </w:r>
+      <w:r>
+        <w:rPr>
+          <w:rFonts w:cstheme="minorHAnsi"/>
+          <w:noProof/>
+          <w:sz w:val="24"/>
+        </w:rPr>
+        <w:t>l Sistema de Denuncias</w:t>
+      </w:r>
+      <w:r>
+        <w:rPr>
+          <w:rFonts w:cstheme="minorHAnsi"/>
+          <w:noProof/>
+          <w:sz w:val="24"/>
+        </w:rPr>
+        <w:t xml:space="preserve"> UV se presentan la siguientes condociones de uso:</w:t>
+      </w:r>
+    </w:p>
+    <w:p>
+      <w:pPr>
+        <w:pStyle w:val="Prrafodelista"/>
+        <w:numPr>
+          <w:ilvl w:val="0"/>
+          <w:numId w:val="5"/>
+        </w:numPr>
+        <w:rPr>
+          <w:rFonts w:cstheme="minorHAnsi"/>
+          <w:noProof/>
+          <w:sz w:val="24"/>
+        </w:rPr>
+      </w:pPr>
+      <w:r>
+        <w:rPr>
+          <w:rFonts w:cstheme="minorHAnsi"/>
+          <w:noProof/>
+          <w:sz w:val="24"/>
+        </w:rPr>
+        <w:t>El sistema podrá ser utilizado sólo por la comunidad estudiantil de la universid</w:t>
+      </w:r>
+      <w:r>
+        <w:rPr>
+          <w:rFonts w:cstheme="minorHAnsi"/>
+          <w:noProof/>
+          <w:sz w:val="24"/>
+        </w:rPr>
+        <w:t xml:space="preserve">ad y los responsables de </w:t>
+      </w:r>
+      <w:r>
+        <w:rPr>
+          <w:rFonts w:cstheme="minorHAnsi"/>
+          <w:noProof/>
+          <w:sz w:val="24"/>
+        </w:rPr>
+        <w:t>la gestión del proceso de denuncias.</w:t>
+      </w:r>
       <w:bookmarkStart w:id="0" w:name="_GoBack"/>
       <w:bookmarkEnd w:id="0"/>
+    </w:p>
+    <w:p>
+      <w:pPr>
+        <w:pStyle w:val="Prrafodelista"/>
+        <w:numPr>
+          <w:ilvl w:val="0"/>
+          <w:numId w:val="5"/>
+        </w:numPr>
+        <w:rPr>
+          <w:rFonts w:cstheme="minorHAnsi"/>
+          <w:noProof/>
+          <w:sz w:val="24"/>
+        </w:rPr>
+      </w:pPr>
+      <w:r>
+        <w:rPr>
+          <w:rFonts w:cstheme="minorHAnsi"/>
+          <w:noProof/>
+          <w:sz w:val="24"/>
+        </w:rPr>
+        <w:t xml:space="preserve">El llenado de la denuncia </w:t>
+      </w:r>
+      <w:r>
+        <w:rPr>
+          <w:rFonts w:cstheme="minorHAnsi"/>
+          <w:noProof/>
+          <w:sz w:val="24"/>
+        </w:rPr>
+        <w:t>estará disponible sin conexió, sin embargo para la carga del archivo y el envío es necesaria una conexión a internet estable.</w:t>
+      </w:r>
     </w:p>
     <w:sectPr>
       <w:pgSz w:w="11906" w:h="16838"/>
@@ -5494,6 +5620,118 @@
     </w:lvl>
   </w:abstractNum>
   <w:abstractNum w:abstractNumId="3" w15:restartNumberingAfterBreak="0">
+    <w:nsid w:val="585A3747"/>
+    <w:multiLevelType w:val="hybridMultilevel"/>
+    <w:tmpl w:val="A3964906"/>
+    <w:lvl w:ilvl="0" w:tplc="1714B68C">
+      <w:numFmt w:val="bullet"/>
+      <w:lvlText w:val=""/>
+      <w:lvlJc w:val="left"/>
+      <w:pPr>
+        <w:ind w:left="720" w:hanging="360"/>
+      </w:pPr>
+      <w:rPr>
+        <w:rFonts w:ascii="Symbol" w:eastAsiaTheme="minorEastAsia" w:hAnsi="Symbol" w:cstheme="minorHAnsi" w:hint="default"/>
+      </w:rPr>
+    </w:lvl>
+    <w:lvl w:ilvl="1" w:tplc="080A0003" w:tentative="1">
+      <w:start w:val="1"/>
+      <w:numFmt w:val="bullet"/>
+      <w:lvlText w:val="o"/>
+      <w:lvlJc w:val="left"/>
+      <w:pPr>
+        <w:ind w:left="1440" w:hanging="360"/>
+      </w:pPr>
+      <w:rPr>
+        <w:rFonts w:ascii="Courier New" w:hAnsi="Courier New" w:cs="Courier New" w:hint="default"/>
+      </w:rPr>
+    </w:lvl>
+    <w:lvl w:ilvl="2" w:tplc="080A0005" w:tentative="1">
+      <w:start w:val="1"/>
+      <w:numFmt w:val="bullet"/>
+      <w:lvlText w:val=""/>
+      <w:lvlJc w:val="left"/>
+      <w:pPr>
+        <w:ind w:left="2160" w:hanging="360"/>
+      </w:pPr>
+      <w:rPr>
+        <w:rFonts w:ascii="Wingdings" w:hAnsi="Wingdings" w:hint="default"/>
+      </w:rPr>
+    </w:lvl>
+    <w:lvl w:ilvl="3" w:tplc="080A0001" w:tentative="1">
+      <w:start w:val="1"/>
+      <w:numFmt w:val="bullet"/>
+      <w:lvlText w:val=""/>
+      <w:lvlJc w:val="left"/>
+      <w:pPr>
+        <w:ind w:left="2880" w:hanging="360"/>
+      </w:pPr>
+      <w:rPr>
+        <w:rFonts w:ascii="Symbol" w:hAnsi="Symbol" w:hint="default"/>
+      </w:rPr>
+    </w:lvl>
+    <w:lvl w:ilvl="4" w:tplc="080A0003" w:tentative="1">
+      <w:start w:val="1"/>
+      <w:numFmt w:val="bullet"/>
+      <w:lvlText w:val="o"/>
+      <w:lvlJc w:val="left"/>
+      <w:pPr>
+        <w:ind w:left="3600" w:hanging="360"/>
+      </w:pPr>
+      <w:rPr>
+        <w:rFonts w:ascii="Courier New" w:hAnsi="Courier New" w:cs="Courier New" w:hint="default"/>
+      </w:rPr>
+    </w:lvl>
+    <w:lvl w:ilvl="5" w:tplc="080A0005" w:tentative="1">
+      <w:start w:val="1"/>
+      <w:numFmt w:val="bullet"/>
+      <w:lvlText w:val=""/>
+      <w:lvlJc w:val="left"/>
+      <w:pPr>
+        <w:ind w:left="4320" w:hanging="360"/>
+      </w:pPr>
+      <w:rPr>
+        <w:rFonts w:ascii="Wingdings" w:hAnsi="Wingdings" w:hint="default"/>
+      </w:rPr>
+    </w:lvl>
+    <w:lvl w:ilvl="6" w:tplc="080A0001" w:tentative="1">
+      <w:start w:val="1"/>
+      <w:numFmt w:val="bullet"/>
+      <w:lvlText w:val=""/>
+      <w:lvlJc w:val="left"/>
+      <w:pPr>
+        <w:ind w:left="5040" w:hanging="360"/>
+      </w:pPr>
+      <w:rPr>
+        <w:rFonts w:ascii="Symbol" w:hAnsi="Symbol" w:hint="default"/>
+      </w:rPr>
+    </w:lvl>
+    <w:lvl w:ilvl="7" w:tplc="080A0003" w:tentative="1">
+      <w:start w:val="1"/>
+      <w:numFmt w:val="bullet"/>
+      <w:lvlText w:val="o"/>
+      <w:lvlJc w:val="left"/>
+      <w:pPr>
+        <w:ind w:left="5760" w:hanging="360"/>
+      </w:pPr>
+      <w:rPr>
+        <w:rFonts w:ascii="Courier New" w:hAnsi="Courier New" w:cs="Courier New" w:hint="default"/>
+      </w:rPr>
+    </w:lvl>
+    <w:lvl w:ilvl="8" w:tplc="080A0005" w:tentative="1">
+      <w:start w:val="1"/>
+      <w:numFmt w:val="bullet"/>
+      <w:lvlText w:val=""/>
+      <w:lvlJc w:val="left"/>
+      <w:pPr>
+        <w:ind w:left="6480" w:hanging="360"/>
+      </w:pPr>
+      <w:rPr>
+        <w:rFonts w:ascii="Wingdings" w:hAnsi="Wingdings" w:hint="default"/>
+      </w:rPr>
+    </w:lvl>
+  </w:abstractNum>
+  <w:abstractNum w:abstractNumId="4" w15:restartNumberingAfterBreak="0">
     <w:nsid w:val="63BFB648"/>
     <w:multiLevelType w:val="singleLevel"/>
     <w:tmpl w:val="63BFB648"/>
@@ -5523,6 +5761,9 @@
     <w:abstractNumId w:val="2"/>
   </w:num>
   <w:num w:numId="4">
+    <w:abstractNumId w:val="4"/>
+  </w:num>
+  <w:num w:numId="5">
     <w:abstractNumId w:val="3"/>
   </w:num>
 </w:numbering>
@@ -5951,6 +6192,16 @@
       <w:szCs w:val="32"/>
     </w:rPr>
   </w:style>
+  <w:style w:type="paragraph" w:styleId="Prrafodelista">
+    <w:name w:val="List Paragraph"/>
+    <w:basedOn w:val="Normal"/>
+    <w:uiPriority w:val="99"/>
+    <w:rsid w:val="00A47F0D"/>
+    <w:pPr>
+      <w:ind w:left="720"/>
+      <w:contextualSpacing/>
+    </w:pPr>
+  </w:style>
 </w:styles>
 </file>
 
@@ -6231,7 +6482,7 @@
 </file>
 
 <file path=customXml/itemProps2.xml><?xml version="1.0" encoding="utf-8"?>
-<ds:datastoreItem xmlns:ds="http://schemas.openxmlformats.org/officeDocument/2006/customXml" ds:itemID="{A5348E70-CB1D-43DE-9146-EAEC35AA21AD}">
+<ds:datastoreItem xmlns:ds="http://schemas.openxmlformats.org/officeDocument/2006/customXml" ds:itemID="{7FE8A79F-D333-4ECA-9D91-D298149F7687}">
   <ds:schemaRefs>
     <ds:schemaRef ds:uri="http://schemas.openxmlformats.org/officeDocument/2006/bibliography"/>
   </ds:schemaRefs>

</xml_diff>

<commit_message>
cambios minimos a documentos
</commit_message>
<xml_diff>
--- a/Administración/Análisis de facibilidad.docx
+++ b/Administración/Análisis de facibilidad.docx
@@ -56,6 +56,7 @@
                 <w:dataBinding w:prefixMappings="xmlns:ns0='http://schemas.openxmlformats.org/officeDocument/2006/extended-properties'" w:xpath="/ns0:Properties[1]/ns0:Company[1]" w:storeItemID="{6668398D-A668-4E3E-A5EB-62B293D839F1}"/>
                 <w:text/>
               </w:sdtPr>
+              <w:sdtEndPr/>
               <w:sdtContent>
                 <w:tc>
                   <w:tcPr>
@@ -111,6 +112,7 @@
                   <w:dataBinding w:prefixMappings="xmlns:ns0='http://schemas.openxmlformats.org/package/2006/metadata/core-properties' xmlns:ns1='http://purl.org/dc/elements/1.1/'" w:xpath="/ns0:coreProperties[1]/ns1:title[1]" w:storeItemID="{6C3C8BC8-F283-45AE-878A-BAB7291924A1}"/>
                   <w:text/>
                 </w:sdtPr>
+                <w:sdtEndPr/>
                 <w:sdtContent>
                   <w:p>
                     <w:pPr>
@@ -153,6 +155,7 @@
                 <w:dataBinding w:prefixMappings="xmlns:ns0='http://schemas.openxmlformats.org/package/2006/metadata/core-properties' xmlns:ns1='http://purl.org/dc/elements/1.1/'" w:xpath="/ns0:coreProperties[1]/ns1:subject[1]" w:storeItemID="{6C3C8BC8-F283-45AE-878A-BAB7291924A1}"/>
                 <w:text/>
               </w:sdtPr>
+              <w:sdtEndPr/>
               <w:sdtContent>
                 <w:tc>
                   <w:tcPr>
@@ -240,14 +243,16 @@
             <w:br w:type="page"/>
           </w:r>
         </w:p>
-        <w:bookmarkStart w:id="0" w:name="_GoBack" w:displacedByCustomXml="next"/>
-        <w:bookmarkEnd w:id="0" w:displacedByCustomXml="next"/>
       </w:sdtContent>
     </w:sdt>
     <w:sdt>
       <w:sdtPr>
         <w:rPr>
-          <w:lang w:val="es-ES"/>
+          <w:rFonts w:asciiTheme="minorHAnsi" w:eastAsiaTheme="minorEastAsia" w:hAnsiTheme="minorHAnsi" w:cstheme="minorBidi"/>
+          <w:color w:val="auto"/>
+          <w:sz w:val="20"/>
+          <w:szCs w:val="20"/>
+          <w:lang w:val="es-ES" w:eastAsia="zh-CN"/>
         </w:rPr>
         <w:id w:val="-368226337"/>
         <w:docPartObj>
@@ -257,13 +262,8 @@
       </w:sdtPr>
       <w:sdtEndPr>
         <w:rPr>
-          <w:rFonts w:asciiTheme="minorHAnsi" w:eastAsiaTheme="minorEastAsia" w:hAnsiTheme="minorHAnsi" w:cstheme="minorBidi"/>
           <w:b/>
           <w:bCs/>
-          <w:color w:val="auto"/>
-          <w:sz w:val="20"/>
-          <w:szCs w:val="20"/>
-          <w:lang w:eastAsia="zh-CN"/>
         </w:rPr>
       </w:sdtEndPr>
       <w:sdtContent>
@@ -293,7 +293,7 @@
               <w:noProof/>
               <w:sz w:val="22"/>
               <w:szCs w:val="22"/>
-              <w:lang w:val="es-MX" w:eastAsia="es-MX"/>
+              <w:lang w:eastAsia="es-MX"/>
             </w:rPr>
           </w:pPr>
           <w:r>
@@ -391,7 +391,7 @@
               <w:noProof/>
               <w:sz w:val="22"/>
               <w:szCs w:val="22"/>
-              <w:lang w:val="es-MX" w:eastAsia="es-MX"/>
+              <w:lang w:eastAsia="es-MX"/>
             </w:rPr>
           </w:pPr>
           <w:hyperlink w:anchor="_Toc530062754" w:history="1">
@@ -462,7 +462,7 @@
               <w:noProof/>
               <w:sz w:val="22"/>
               <w:szCs w:val="22"/>
-              <w:lang w:val="es-MX" w:eastAsia="es-MX"/>
+              <w:lang w:eastAsia="es-MX"/>
             </w:rPr>
           </w:pPr>
           <w:hyperlink w:anchor="_Toc530062755" w:history="1">
@@ -533,7 +533,7 @@
               <w:noProof/>
               <w:sz w:val="22"/>
               <w:szCs w:val="22"/>
-              <w:lang w:val="es-MX" w:eastAsia="es-MX"/>
+              <w:lang w:eastAsia="es-MX"/>
             </w:rPr>
           </w:pPr>
           <w:hyperlink w:anchor="_Toc530062756" w:history="1">
@@ -604,7 +604,7 @@
               <w:noProof/>
               <w:sz w:val="22"/>
               <w:szCs w:val="22"/>
-              <w:lang w:val="es-MX" w:eastAsia="es-MX"/>
+              <w:lang w:eastAsia="es-MX"/>
             </w:rPr>
           </w:pPr>
           <w:hyperlink w:anchor="_Toc530062757" w:history="1">
@@ -675,7 +675,7 @@
               <w:noProof/>
               <w:sz w:val="22"/>
               <w:szCs w:val="22"/>
-              <w:lang w:val="es-MX" w:eastAsia="es-MX"/>
+              <w:lang w:eastAsia="es-MX"/>
             </w:rPr>
           </w:pPr>
           <w:hyperlink w:anchor="_Toc530062758" w:history="1">
@@ -746,7 +746,7 @@
               <w:noProof/>
               <w:sz w:val="22"/>
               <w:szCs w:val="22"/>
-              <w:lang w:val="es-MX" w:eastAsia="es-MX"/>
+              <w:lang w:eastAsia="es-MX"/>
             </w:rPr>
           </w:pPr>
           <w:hyperlink w:anchor="_Toc530062759" w:history="1">
@@ -817,7 +817,7 @@
               <w:noProof/>
               <w:sz w:val="22"/>
               <w:szCs w:val="22"/>
-              <w:lang w:val="es-MX" w:eastAsia="es-MX"/>
+              <w:lang w:eastAsia="es-MX"/>
             </w:rPr>
           </w:pPr>
           <w:hyperlink w:anchor="_Toc530062760" w:history="1">
@@ -888,7 +888,7 @@
               <w:noProof/>
               <w:sz w:val="22"/>
               <w:szCs w:val="22"/>
-              <w:lang w:val="es-MX" w:eastAsia="es-MX"/>
+              <w:lang w:eastAsia="es-MX"/>
             </w:rPr>
           </w:pPr>
           <w:hyperlink w:anchor="_Toc530062761" w:history="1">
@@ -959,7 +959,7 @@
               <w:noProof/>
               <w:sz w:val="22"/>
               <w:szCs w:val="22"/>
-              <w:lang w:val="es-MX" w:eastAsia="es-MX"/>
+              <w:lang w:eastAsia="es-MX"/>
             </w:rPr>
           </w:pPr>
           <w:hyperlink w:anchor="_Toc530062762" w:history="1">
@@ -1031,7 +1031,7 @@
               <w:noProof/>
               <w:sz w:val="22"/>
               <w:szCs w:val="22"/>
-              <w:lang w:val="es-MX" w:eastAsia="es-MX"/>
+              <w:lang w:eastAsia="es-MX"/>
             </w:rPr>
           </w:pPr>
           <w:hyperlink w:anchor="_Toc530062763" w:history="1">
@@ -1102,7 +1102,7 @@
               <w:noProof/>
               <w:sz w:val="22"/>
               <w:szCs w:val="22"/>
-              <w:lang w:val="es-MX" w:eastAsia="es-MX"/>
+              <w:lang w:eastAsia="es-MX"/>
             </w:rPr>
           </w:pPr>
           <w:hyperlink w:anchor="_Toc530062764" w:history="1">
@@ -1174,7 +1174,7 @@
               <w:noProof/>
               <w:sz w:val="22"/>
               <w:szCs w:val="22"/>
-              <w:lang w:val="es-MX" w:eastAsia="es-MX"/>
+              <w:lang w:eastAsia="es-MX"/>
             </w:rPr>
           </w:pPr>
           <w:hyperlink w:anchor="_Toc530062765" w:history="1">
@@ -1246,7 +1246,7 @@
               <w:noProof/>
               <w:sz w:val="22"/>
               <w:szCs w:val="22"/>
-              <w:lang w:val="es-MX" w:eastAsia="es-MX"/>
+              <w:lang w:eastAsia="es-MX"/>
             </w:rPr>
           </w:pPr>
           <w:hyperlink w:anchor="_Toc530062766" w:history="1">
@@ -1317,7 +1317,7 @@
               <w:noProof/>
               <w:sz w:val="22"/>
               <w:szCs w:val="22"/>
-              <w:lang w:val="es-MX" w:eastAsia="es-MX"/>
+              <w:lang w:eastAsia="es-MX"/>
             </w:rPr>
           </w:pPr>
           <w:hyperlink w:anchor="_Toc530062767" w:history="1">
@@ -1388,7 +1388,7 @@
               <w:noProof/>
               <w:sz w:val="22"/>
               <w:szCs w:val="22"/>
-              <w:lang w:val="es-MX" w:eastAsia="es-MX"/>
+              <w:lang w:eastAsia="es-MX"/>
             </w:rPr>
           </w:pPr>
           <w:hyperlink w:anchor="_Toc530062768" w:history="1">
@@ -1459,7 +1459,7 @@
               <w:noProof/>
               <w:sz w:val="22"/>
               <w:szCs w:val="22"/>
-              <w:lang w:val="es-MX" w:eastAsia="es-MX"/>
+              <w:lang w:eastAsia="es-MX"/>
             </w:rPr>
           </w:pPr>
           <w:hyperlink w:anchor="_Toc530062769" w:history="1">
@@ -1530,7 +1530,7 @@
               <w:noProof/>
               <w:sz w:val="22"/>
               <w:szCs w:val="22"/>
-              <w:lang w:val="es-MX" w:eastAsia="es-MX"/>
+              <w:lang w:eastAsia="es-MX"/>
             </w:rPr>
           </w:pPr>
           <w:hyperlink w:anchor="_Toc530062770" w:history="1">
@@ -1601,7 +1601,7 @@
               <w:noProof/>
               <w:sz w:val="22"/>
               <w:szCs w:val="22"/>
-              <w:lang w:val="es-MX" w:eastAsia="es-MX"/>
+              <w:lang w:eastAsia="es-MX"/>
             </w:rPr>
           </w:pPr>
           <w:hyperlink w:anchor="_Toc530062771" w:history="1">
@@ -1672,7 +1672,7 @@
               <w:noProof/>
               <w:sz w:val="22"/>
               <w:szCs w:val="22"/>
-              <w:lang w:val="es-MX" w:eastAsia="es-MX"/>
+              <w:lang w:eastAsia="es-MX"/>
             </w:rPr>
           </w:pPr>
           <w:hyperlink w:anchor="_Toc530062772" w:history="1">
@@ -1743,7 +1743,7 @@
               <w:noProof/>
               <w:sz w:val="22"/>
               <w:szCs w:val="22"/>
-              <w:lang w:val="es-MX" w:eastAsia="es-MX"/>
+              <w:lang w:eastAsia="es-MX"/>
             </w:rPr>
           </w:pPr>
           <w:hyperlink w:anchor="_Toc530062773" w:history="1">
@@ -1814,7 +1814,7 @@
               <w:noProof/>
               <w:sz w:val="22"/>
               <w:szCs w:val="22"/>
-              <w:lang w:val="es-MX" w:eastAsia="es-MX"/>
+              <w:lang w:eastAsia="es-MX"/>
             </w:rPr>
           </w:pPr>
           <w:hyperlink w:anchor="_Toc530062774" w:history="1">
@@ -1885,7 +1885,7 @@
               <w:noProof/>
               <w:sz w:val="22"/>
               <w:szCs w:val="22"/>
-              <w:lang w:val="es-MX" w:eastAsia="es-MX"/>
+              <w:lang w:eastAsia="es-MX"/>
             </w:rPr>
           </w:pPr>
           <w:hyperlink w:anchor="_Toc530062775" w:history="1">
@@ -1956,7 +1956,7 @@
               <w:noProof/>
               <w:sz w:val="22"/>
               <w:szCs w:val="22"/>
-              <w:lang w:val="es-MX" w:eastAsia="es-MX"/>
+              <w:lang w:eastAsia="es-MX"/>
             </w:rPr>
           </w:pPr>
           <w:hyperlink w:anchor="_Toc530062776" w:history="1">
@@ -2027,7 +2027,7 @@
               <w:noProof/>
               <w:sz w:val="22"/>
               <w:szCs w:val="22"/>
-              <w:lang w:val="es-MX" w:eastAsia="es-MX"/>
+              <w:lang w:eastAsia="es-MX"/>
             </w:rPr>
           </w:pPr>
           <w:hyperlink w:anchor="_Toc530062777" w:history="1">
@@ -2098,7 +2098,7 @@
               <w:noProof/>
               <w:sz w:val="22"/>
               <w:szCs w:val="22"/>
-              <w:lang w:val="es-MX" w:eastAsia="es-MX"/>
+              <w:lang w:eastAsia="es-MX"/>
             </w:rPr>
           </w:pPr>
           <w:hyperlink w:anchor="_Toc530062778" w:history="1">
@@ -2169,7 +2169,7 @@
               <w:noProof/>
               <w:sz w:val="22"/>
               <w:szCs w:val="22"/>
-              <w:lang w:val="es-MX" w:eastAsia="es-MX"/>
+              <w:lang w:eastAsia="es-MX"/>
             </w:rPr>
           </w:pPr>
           <w:hyperlink w:anchor="_Toc530062779" w:history="1">
@@ -2240,7 +2240,7 @@
               <w:noProof/>
               <w:sz w:val="22"/>
               <w:szCs w:val="22"/>
-              <w:lang w:val="es-MX" w:eastAsia="es-MX"/>
+              <w:lang w:eastAsia="es-MX"/>
             </w:rPr>
           </w:pPr>
           <w:hyperlink w:anchor="_Toc530062780" w:history="1">
@@ -2348,14 +2348,12 @@
         <w:pStyle w:val="Ttulo1"/>
         <w:spacing w:before="0" w:after="0"/>
       </w:pPr>
-      <w:bookmarkStart w:id="1" w:name="_Toc530062753"/>
-      <w:proofErr w:type="spellStart"/>
+      <w:bookmarkStart w:id="0" w:name="_Toc530062753"/>
       <w:r>
         <w:lastRenderedPageBreak/>
         <w:t>Introducción</w:t>
       </w:r>
-      <w:bookmarkEnd w:id="1"/>
-      <w:proofErr w:type="spellEnd"/>
+      <w:bookmarkEnd w:id="0"/>
     </w:p>
     <w:p>
       <w:pPr>
@@ -2700,21 +2698,23 @@
         <w:pStyle w:val="Ttulo1"/>
         <w:spacing w:after="0"/>
       </w:pPr>
-      <w:bookmarkStart w:id="2" w:name="_Toc530062754"/>
-      <w:proofErr w:type="spellStart"/>
-      <w:r>
-        <w:t>Planteamiento</w:t>
-      </w:r>
-      <w:proofErr w:type="spellEnd"/>
-      <w:r>
-        <w:t xml:space="preserve"> del </w:t>
-      </w:r>
-      <w:proofErr w:type="spellStart"/>
-      <w:r>
-        <w:t>problema</w:t>
-      </w:r>
-      <w:bookmarkEnd w:id="2"/>
-      <w:proofErr w:type="spellEnd"/>
+      <w:bookmarkStart w:id="1" w:name="_Toc530062754"/>
+    </w:p>
+    <w:p>
+      <w:pPr>
+        <w:pStyle w:val="Ttulo1"/>
+        <w:spacing w:after="0"/>
+      </w:pPr>
+    </w:p>
+    <w:p>
+      <w:pPr>
+        <w:pStyle w:val="Ttulo1"/>
+        <w:spacing w:after="0"/>
+      </w:pPr>
+      <w:r>
+        <w:t>Planteamiento del problema</w:t>
+      </w:r>
+      <w:bookmarkEnd w:id="1"/>
     </w:p>
     <w:p>
       <w:pPr>
@@ -2752,7 +2752,61 @@
           <w:szCs w:val="24"/>
           <w:lang w:val="es-419"/>
         </w:rPr>
-        <w:t xml:space="preserve">. Sumado a esto, el panorama de actual indica que aún existen muchos problemas en universidades públicas y privadas; negligencia, acoso o abuso son ejemplos de esto, por lo que se plantea la realizar un </w:t>
+        <w:t>. Sumado a esto, el panorama</w:t>
+      </w:r>
+      <w:r>
+        <w:rPr>
+          <w:rFonts w:ascii="Times New Roman" w:hAnsi="Times New Roman" w:cs="Times New Roman"/>
+          <w:sz w:val="24"/>
+          <w:szCs w:val="24"/>
+          <w:lang w:val="es-419"/>
+        </w:rPr>
+        <w:t xml:space="preserve"> </w:t>
+      </w:r>
+      <w:r>
+        <w:rPr>
+          <w:rFonts w:ascii="Times New Roman" w:hAnsi="Times New Roman" w:cs="Times New Roman"/>
+          <w:sz w:val="24"/>
+          <w:szCs w:val="24"/>
+          <w:lang w:val="es-419"/>
+        </w:rPr>
+        <w:t>actual indica que aún existen much</w:t>
+      </w:r>
+      <w:r>
+        <w:rPr>
+          <w:rFonts w:ascii="Times New Roman" w:hAnsi="Times New Roman" w:cs="Times New Roman"/>
+          <w:sz w:val="24"/>
+          <w:szCs w:val="24"/>
+          <w:lang w:val="es-419"/>
+        </w:rPr>
+        <w:t>as situaciones</w:t>
+      </w:r>
+      <w:r>
+        <w:rPr>
+          <w:rFonts w:ascii="Times New Roman" w:hAnsi="Times New Roman" w:cs="Times New Roman"/>
+          <w:sz w:val="24"/>
+          <w:szCs w:val="24"/>
+          <w:lang w:val="es-419"/>
+        </w:rPr>
+        <w:t xml:space="preserve"> en universidades públicas y privadas</w:t>
+      </w:r>
+      <w:r>
+        <w:rPr>
+          <w:rFonts w:ascii="Times New Roman" w:hAnsi="Times New Roman" w:cs="Times New Roman"/>
+          <w:sz w:val="24"/>
+          <w:szCs w:val="24"/>
+          <w:lang w:val="es-419"/>
+        </w:rPr>
+        <w:t xml:space="preserve"> que no son denunciadas</w:t>
+      </w:r>
+      <w:r>
+        <w:rPr>
+          <w:rFonts w:ascii="Times New Roman" w:hAnsi="Times New Roman" w:cs="Times New Roman"/>
+          <w:sz w:val="24"/>
+          <w:szCs w:val="24"/>
+          <w:lang w:val="es-419"/>
+        </w:rPr>
+        <w:t xml:space="preserve">; negligencia, acoso o abuso son ejemplos de esto, por lo que se plantea la realizar un </w:t>
       </w:r>
       <w:r>
         <w:rPr>
@@ -2761,17 +2815,7 @@
           <w:szCs w:val="28"/>
           <w:lang w:val="es-419"/>
         </w:rPr>
-        <w:t xml:space="preserve">sistema que </w:t>
-      </w:r>
-      <w:r>
-        <w:rPr>
-          <w:rFonts w:ascii="Times New Roman" w:hAnsi="Times New Roman" w:cs="Times New Roman"/>
-          <w:sz w:val="24"/>
-          <w:szCs w:val="28"/>
-          <w:lang w:val="es-419"/>
-        </w:rPr>
-        <w:lastRenderedPageBreak/>
-        <w:t xml:space="preserve">permita iniciar un proceso de denuncia en línea y dar seguimiento de este a través de este. </w:t>
+        <w:t xml:space="preserve">sistema que permita iniciar un proceso de denuncia en línea y dar seguimiento de este a través de este. </w:t>
       </w:r>
     </w:p>
     <w:p>
@@ -2804,7 +2848,16 @@
           <w:szCs w:val="24"/>
           <w:lang w:val="es-419"/>
         </w:rPr>
-        <w:t>Por lo tanto, el sistema contemplará las siguientes funciones:</w:t>
+        <w:t>El</w:t>
+      </w:r>
+      <w:r>
+        <w:rPr>
+          <w:rFonts w:ascii="Times New Roman" w:hAnsi="Times New Roman" w:cs="Times New Roman"/>
+          <w:sz w:val="24"/>
+          <w:szCs w:val="24"/>
+          <w:lang w:val="es-419"/>
+        </w:rPr>
+        <w:t xml:space="preserve"> sistema contemplará las siguientes funciones:</w:t>
       </w:r>
     </w:p>
     <w:p>
@@ -2958,19 +3011,14 @@
         <w:pStyle w:val="Ttulo1"/>
         <w:spacing w:after="0"/>
       </w:pPr>
-      <w:bookmarkStart w:id="3" w:name="_Toc530062755"/>
-      <w:proofErr w:type="spellStart"/>
+      <w:bookmarkStart w:id="2" w:name="_Toc530062755"/>
       <w:r>
         <w:t>A</w:t>
       </w:r>
       <w:r>
-        <w:t>rquitectura</w:t>
-      </w:r>
-      <w:proofErr w:type="spellEnd"/>
-      <w:r>
-        <w:t xml:space="preserve"> general</w:t>
-      </w:r>
-      <w:bookmarkEnd w:id="3"/>
+        <w:t>rquitectura general</w:t>
+      </w:r>
+      <w:bookmarkEnd w:id="2"/>
     </w:p>
     <w:p>
       <w:pPr>
@@ -2990,28 +3038,42 @@
           <w:szCs w:val="24"/>
           <w:lang w:val="es-419"/>
         </w:rPr>
-        <w:t>La siguiente figura representa un modelo general del funcionamiento del sistema de denuncias estudiantiles. En la que se puede apreciar la distribución del sistema y los usuarios identificados</w:t>
-      </w:r>
-    </w:p>
-    <w:p>
-      <w:pPr>
+        <w:t xml:space="preserve">La </w:t>
+      </w:r>
+      <w:r>
+        <w:rPr>
+          <w:rFonts w:ascii="Times New Roman" w:hAnsi="Times New Roman" w:cs="Times New Roman"/>
+          <w:sz w:val="24"/>
+          <w:szCs w:val="24"/>
+          <w:lang w:val="es-419"/>
+        </w:rPr>
+        <w:t xml:space="preserve">Ilustración 1 </w:t>
+      </w:r>
+      <w:r>
+        <w:rPr>
+          <w:rFonts w:ascii="Times New Roman" w:hAnsi="Times New Roman" w:cs="Times New Roman"/>
+          <w:sz w:val="24"/>
+          <w:szCs w:val="24"/>
+          <w:lang w:val="es-419"/>
+        </w:rPr>
+        <w:t>representa un modelo general del funcionamiento del sistema de denuncias estudiantiles. En la que se puede apreciar la distribución del sistema y los usuarios identificados</w:t>
+      </w:r>
+    </w:p>
+    <w:p>
+      <w:pPr>
+        <w:keepNext/>
         <w:spacing w:after="0" w:line="360" w:lineRule="auto"/>
         <w:jc w:val="both"/>
-        <w:rPr>
-          <w:rFonts w:ascii="Times New Roman" w:hAnsi="Times New Roman" w:cs="Times New Roman"/>
+      </w:pPr>
+      <w:r>
+        <w:rPr>
+          <w:rFonts w:ascii="Times New Roman" w:hAnsi="Times New Roman" w:cs="Times New Roman"/>
+          <w:noProof/>
           <w:sz w:val="22"/>
           <w:szCs w:val="22"/>
           <w:lang w:val="es-419"/>
         </w:rPr>
-      </w:pPr>
-      <w:r>
-        <w:rPr>
-          <w:rFonts w:ascii="Times New Roman" w:hAnsi="Times New Roman" w:cs="Times New Roman"/>
-          <w:noProof/>
-          <w:sz w:val="22"/>
-          <w:szCs w:val="22"/>
-          <w:lang w:val="es-419"/>
-        </w:rPr>
+        <w:lastRenderedPageBreak/>
         <w:drawing>
           <wp:inline distT="0" distB="0" distL="114300" distR="114300">
             <wp:extent cx="5272405" cy="3465195"/>
@@ -3053,30 +3115,49 @@
     </w:p>
     <w:p>
       <w:pPr>
+        <w:pStyle w:val="Descripcin"/>
+        <w:jc w:val="both"/>
+        <w:rPr>
+          <w:rFonts w:ascii="Times New Roman" w:hAnsi="Times New Roman" w:cs="Times New Roman"/>
+          <w:sz w:val="22"/>
+          <w:szCs w:val="22"/>
+          <w:lang w:val="es-419"/>
+        </w:rPr>
+      </w:pPr>
+      <w:r>
+        <w:t xml:space="preserve">Ilustración </w:t>
+      </w:r>
+      <w:fldSimple w:instr=" SEQ Ilustración \* ARABIC ">
+        <w:r>
+          <w:rPr>
+            <w:noProof/>
+          </w:rPr>
+          <w:t>1</w:t>
+        </w:r>
+      </w:fldSimple>
+    </w:p>
+    <w:p>
+      <w:pPr>
         <w:pStyle w:val="Ttulo1"/>
         <w:spacing w:after="0"/>
       </w:pPr>
-      <w:bookmarkStart w:id="4" w:name="_Toc530062756"/>
-      <w:r>
-        <w:lastRenderedPageBreak/>
-        <w:t xml:space="preserve">Vista de </w:t>
-      </w:r>
+      <w:bookmarkStart w:id="3" w:name="_Toc530062756"/>
+      <w:r>
+        <w:t>Vista de flujo del Sistema</w:t>
+      </w:r>
+      <w:bookmarkEnd w:id="3"/>
+    </w:p>
+    <w:p>
+      <w:pPr>
+        <w:spacing w:after="0"/>
+      </w:pPr>
       <w:proofErr w:type="spellStart"/>
       <w:r>
-        <w:t>flujo</w:t>
+        <w:t>To</w:t>
       </w:r>
       <w:proofErr w:type="spellEnd"/>
       <w:r>
-        <w:t xml:space="preserve"> del Sistema</w:t>
-      </w:r>
-      <w:bookmarkEnd w:id="4"/>
-    </w:p>
-    <w:p>
-      <w:pPr>
-        <w:spacing w:after="0"/>
-      </w:pPr>
-      <w:r>
-        <w:t>…</w:t>
+        <w:t xml:space="preserve"> do</w:t>
       </w:r>
     </w:p>
     <w:p>
@@ -3084,16 +3165,11 @@
         <w:pStyle w:val="Ttulo2"/>
         <w:spacing w:after="0"/>
       </w:pPr>
-      <w:bookmarkStart w:id="5" w:name="_Toc530062757"/>
-      <w:proofErr w:type="spellStart"/>
-      <w:r>
-        <w:t>Consideraciones</w:t>
-      </w:r>
-      <w:proofErr w:type="spellEnd"/>
-      <w:r>
-        <w:t xml:space="preserve"> el software</w:t>
-      </w:r>
-      <w:bookmarkEnd w:id="5"/>
+      <w:bookmarkStart w:id="4" w:name="_Toc530062757"/>
+      <w:r>
+        <w:t>Consideraciones el software</w:t>
+      </w:r>
+      <w:bookmarkEnd w:id="4"/>
     </w:p>
     <w:p>
       <w:pPr>
@@ -3127,16 +3203,14 @@
           <w:lang w:val="es-419"/>
         </w:rPr>
       </w:pPr>
-      <w:bookmarkStart w:id="6" w:name="_Toc530062758"/>
-      <w:proofErr w:type="spellStart"/>
+      <w:bookmarkStart w:id="5" w:name="_Toc530062758"/>
       <w:r>
         <w:rPr>
           <w:rStyle w:val="Ttulo3Car"/>
         </w:rPr>
         <w:t>Lenguaje</w:t>
       </w:r>
-      <w:bookmarkEnd w:id="6"/>
-      <w:proofErr w:type="spellEnd"/>
+      <w:bookmarkEnd w:id="5"/>
       <w:r>
         <w:rPr>
           <w:rFonts w:ascii="Times New Roman" w:hAnsi="Times New Roman" w:cs="Times New Roman"/>
@@ -3360,6 +3434,7 @@
           <w:szCs w:val="24"/>
           <w:lang w:val="es-419"/>
         </w:rPr>
+        <w:lastRenderedPageBreak/>
         <w:t>Python:</w:t>
       </w:r>
     </w:p>
@@ -3583,19 +3658,11 @@
         <w:pStyle w:val="Ttulo3"/>
         <w:spacing w:after="0"/>
       </w:pPr>
-      <w:bookmarkStart w:id="7" w:name="_Toc530062759"/>
-      <w:r>
-        <w:t xml:space="preserve">Sistema </w:t>
-      </w:r>
-      <w:proofErr w:type="spellStart"/>
-      <w:r>
-        <w:t>operativo</w:t>
-      </w:r>
-      <w:proofErr w:type="spellEnd"/>
-      <w:r>
-        <w:t>:</w:t>
-      </w:r>
-      <w:bookmarkEnd w:id="7"/>
+      <w:bookmarkStart w:id="6" w:name="_Toc530062759"/>
+      <w:r>
+        <w:t>Sistema operativo:</w:t>
+      </w:r>
+      <w:bookmarkEnd w:id="6"/>
     </w:p>
     <w:p>
       <w:pPr>
@@ -3777,7 +3844,6 @@
           <w:szCs w:val="24"/>
           <w:lang w:val="es-419"/>
         </w:rPr>
-        <w:lastRenderedPageBreak/>
         <w:t>PA-RISC. Al igual que casi cualquier distribución basada en Linux, Ubuntu es capaz de actualizar a la vez todas las aplicaciones instaladas en la máquina a través de repositorios, a diferencia de otros sistemas operativos comerciales, donde esto no es posible.</w:t>
       </w:r>
     </w:p>
@@ -3787,24 +3853,11 @@
         <w:spacing w:after="0"/>
         <w:jc w:val="both"/>
       </w:pPr>
-      <w:bookmarkStart w:id="8" w:name="_Toc530062760"/>
-      <w:proofErr w:type="spellStart"/>
-      <w:r>
-        <w:t>Manejador</w:t>
-      </w:r>
-      <w:proofErr w:type="spellEnd"/>
-      <w:r>
-        <w:t xml:space="preserve"> de base de </w:t>
-      </w:r>
-      <w:proofErr w:type="spellStart"/>
-      <w:r>
-        <w:t>datos</w:t>
-      </w:r>
-      <w:proofErr w:type="spellEnd"/>
-      <w:r>
-        <w:t>:</w:t>
-      </w:r>
-      <w:bookmarkEnd w:id="8"/>
+      <w:bookmarkStart w:id="7" w:name="_Toc530062760"/>
+      <w:r>
+        <w:t>Manejador de base de datos:</w:t>
+      </w:r>
+      <w:bookmarkEnd w:id="7"/>
       <w:r>
         <w:t xml:space="preserve"> </w:t>
       </w:r>
@@ -3908,16 +3961,12 @@
         <w:pStyle w:val="Ttulo2"/>
         <w:spacing w:before="0" w:after="0"/>
       </w:pPr>
-      <w:bookmarkStart w:id="9" w:name="_Toc530062761"/>
-      <w:proofErr w:type="spellStart"/>
-      <w:r>
-        <w:t>Consideraciones</w:t>
-      </w:r>
-      <w:proofErr w:type="spellEnd"/>
-      <w:r>
-        <w:t xml:space="preserve"> del hardware</w:t>
-      </w:r>
-      <w:bookmarkEnd w:id="9"/>
+      <w:bookmarkStart w:id="8" w:name="_Toc530062761"/>
+      <w:r>
+        <w:lastRenderedPageBreak/>
+        <w:t>Consideraciones del hardware</w:t>
+      </w:r>
+      <w:bookmarkEnd w:id="8"/>
     </w:p>
     <w:p>
       <w:pPr>
@@ -3937,7 +3986,25 @@
           <w:szCs w:val="24"/>
           <w:lang w:val="es-419"/>
         </w:rPr>
-        <w:t>Considerando que la universidad veracruzana ofrece varios servicios web y dispone de infraestructura para esto, se planea que el sistema sea instalado en los equipos de los que dispone la universidad veracruzana.</w:t>
+        <w:t xml:space="preserve">Considerando que la universidad veracruzana ofrece varios servicios web y dispone de infraestructura para esto, se planea </w:t>
+      </w:r>
+      <w:r>
+        <w:rPr>
+          <w:rFonts w:ascii="Times New Roman" w:hAnsi="Times New Roman" w:cs="Times New Roman"/>
+          <w:sz w:val="24"/>
+          <w:szCs w:val="24"/>
+          <w:lang w:val="es-419"/>
+        </w:rPr>
+        <w:t>que el módulo sea integrado a la página principal de la Facultad de estadística e informática</w:t>
+      </w:r>
+      <w:r>
+        <w:rPr>
+          <w:rFonts w:ascii="Times New Roman" w:hAnsi="Times New Roman" w:cs="Times New Roman"/>
+          <w:sz w:val="24"/>
+          <w:szCs w:val="24"/>
+          <w:lang w:val="es-419"/>
+        </w:rPr>
+        <w:t>.</w:t>
       </w:r>
     </w:p>
     <w:p>
@@ -3948,22 +4015,14 @@
           <w:lang w:val="es-419"/>
         </w:rPr>
       </w:pPr>
-      <w:bookmarkStart w:id="10" w:name="_Toc530062762"/>
-      <w:proofErr w:type="gramStart"/>
-      <w:r>
-        <w:rPr>
-          <w:lang w:val="es-419"/>
-        </w:rPr>
-        <w:t>Tareas a realizar</w:t>
-      </w:r>
-      <w:proofErr w:type="gramEnd"/>
-      <w:r>
-        <w:rPr>
-          <w:lang w:val="es-419"/>
-        </w:rPr>
-        <w:t xml:space="preserve"> por roles</w:t>
-      </w:r>
-      <w:bookmarkEnd w:id="10"/>
+      <w:bookmarkStart w:id="9" w:name="_Toc530062762"/>
+      <w:r>
+        <w:rPr>
+          <w:lang w:val="es-419"/>
+        </w:rPr>
+        <w:t>Tareas por rol</w:t>
+      </w:r>
+      <w:bookmarkEnd w:id="9"/>
     </w:p>
     <w:tbl>
       <w:tblPr>
@@ -4247,22 +4306,11 @@
         <w:pStyle w:val="Ttulo1"/>
         <w:spacing w:after="0"/>
       </w:pPr>
-      <w:bookmarkStart w:id="11" w:name="_Toc530062763"/>
-      <w:proofErr w:type="spellStart"/>
-      <w:r>
-        <w:lastRenderedPageBreak/>
-        <w:t>Organigrama</w:t>
-      </w:r>
-      <w:proofErr w:type="spellEnd"/>
-      <w:r>
-        <w:t xml:space="preserve"> de </w:t>
-      </w:r>
-      <w:proofErr w:type="spellStart"/>
-      <w:r>
-        <w:t>actividades</w:t>
-      </w:r>
-      <w:bookmarkEnd w:id="11"/>
-      <w:proofErr w:type="spellEnd"/>
+      <w:bookmarkStart w:id="10" w:name="_Toc530062763"/>
+      <w:r>
+        <w:t>Organigrama de actividades</w:t>
+      </w:r>
+      <w:bookmarkEnd w:id="10"/>
     </w:p>
     <w:p>
       <w:pPr>
@@ -4433,7 +4481,17 @@
           <w:szCs w:val="24"/>
           <w:lang w:val="es-419" w:bidi="ar"/>
         </w:rPr>
-        <w:t>Instalación del sistema: Esta etapa se sujeta normalmente a ventanas de mantenimiento en las cuales se pueda integrar el sistema de tal manera que no afecte el servicio productivo. Se instalará en el ambiente productivo. Se harán prueba hasta que todo quede de manera perfecta. Vigilando durante los primeros días su funcionamiento para verificar que no haya ningún problema.</w:t>
+        <w:t xml:space="preserve">Instalación del sistema: Esta etapa se sujeta normalmente a ventanas de mantenimiento en las cuales se pueda integrar el sistema de tal manera que no afecte el servicio productivo. Se instalará en el ambiente productivo. Se harán </w:t>
+      </w:r>
+      <w:r>
+        <w:rPr>
+          <w:rFonts w:ascii="Times New Roman" w:eastAsia="SimSun" w:hAnsi="Times New Roman" w:cs="Times New Roman"/>
+          <w:sz w:val="24"/>
+          <w:szCs w:val="24"/>
+          <w:lang w:val="es-419" w:bidi="ar"/>
+        </w:rPr>
+        <w:lastRenderedPageBreak/>
+        <w:t>prueba hasta que todo quede de manera perfecta. Vigilando durante los primeros días su funcionamiento para verificar que no haya ningún problema.</w:t>
       </w:r>
     </w:p>
     <w:p>
@@ -4986,7 +5044,6 @@
                 <w:szCs w:val="24"/>
                 <w:lang w:val="es-419"/>
               </w:rPr>
-              <w:lastRenderedPageBreak/>
               <w:t>Casos de uso</w:t>
             </w:r>
           </w:p>
@@ -5065,7 +5122,6 @@
                 <w:szCs w:val="24"/>
                 <w:lang w:val="es-419"/>
               </w:rPr>
-              <w:lastRenderedPageBreak/>
               <w:t>Diseño</w:t>
             </w:r>
           </w:p>
@@ -5417,26 +5473,34 @@
           <w:lang w:val="es-419"/>
         </w:rPr>
       </w:pPr>
-      <w:bookmarkStart w:id="12" w:name="_Toc530062764"/>
+      <w:bookmarkStart w:id="11" w:name="_Toc530062764"/>
       <w:r>
         <w:rPr>
           <w:lang w:val="es-419"/>
         </w:rPr>
         <w:t>Plan de tareas</w:t>
       </w:r>
-      <w:bookmarkEnd w:id="12"/>
-    </w:p>
-    <w:p>
-      <w:pPr>
-        <w:rPr>
-          <w:lang w:val="es-419"/>
-        </w:rPr>
-      </w:pPr>
-      <w:r>
-        <w:rPr>
-          <w:lang w:val="es-419"/>
-        </w:rPr>
-        <w:t>…</w:t>
+      <w:bookmarkEnd w:id="11"/>
+    </w:p>
+    <w:p>
+      <w:pPr>
+        <w:rPr>
+          <w:lang w:val="es-419"/>
+        </w:rPr>
+      </w:pPr>
+      <w:proofErr w:type="spellStart"/>
+      <w:r>
+        <w:rPr>
+          <w:lang w:val="es-419"/>
+        </w:rPr>
+        <w:t>To</w:t>
+      </w:r>
+      <w:proofErr w:type="spellEnd"/>
+      <w:r>
+        <w:rPr>
+          <w:lang w:val="es-419"/>
+        </w:rPr>
+        <w:t xml:space="preserve"> do</w:t>
       </w:r>
     </w:p>
     <w:p>
@@ -5447,14 +5511,15 @@
           <w:lang w:val="es-419"/>
         </w:rPr>
       </w:pPr>
-      <w:bookmarkStart w:id="13" w:name="_Toc530062765"/>
-      <w:r>
-        <w:rPr>
-          <w:lang w:val="es-419"/>
-        </w:rPr>
+      <w:bookmarkStart w:id="12" w:name="_Toc530062765"/>
+      <w:r>
+        <w:rPr>
+          <w:lang w:val="es-419"/>
+        </w:rPr>
+        <w:lastRenderedPageBreak/>
         <w:t>Prototipo</w:t>
       </w:r>
-      <w:bookmarkEnd w:id="13"/>
+      <w:bookmarkEnd w:id="12"/>
     </w:p>
     <w:p>
       <w:pPr>
@@ -5474,7 +5539,43 @@
           <w:szCs w:val="22"/>
           <w:lang w:val="es-419"/>
         </w:rPr>
-        <w:t>Un prototipo es un modelo a escala de como se vera un sistema a desarrollar implementando los requerimientos obtenidos durante el proceso del análisis, sin embargo, no es funcional, esto debe quedar claro porque se puede confundir con el producto final.</w:t>
+        <w:t xml:space="preserve">Un prototipo es un modelo a escala de </w:t>
+      </w:r>
+      <w:r>
+        <w:rPr>
+          <w:rFonts w:ascii="Times New Roman" w:hAnsi="Times New Roman" w:cs="Times New Roman"/>
+          <w:sz w:val="24"/>
+          <w:szCs w:val="22"/>
+          <w:lang w:val="es-419"/>
+        </w:rPr>
+        <w:t>cómo</w:t>
+      </w:r>
+      <w:r>
+        <w:rPr>
+          <w:rFonts w:ascii="Times New Roman" w:hAnsi="Times New Roman" w:cs="Times New Roman"/>
+          <w:sz w:val="24"/>
+          <w:szCs w:val="22"/>
+          <w:lang w:val="es-419"/>
+        </w:rPr>
+        <w:t xml:space="preserve"> se </w:t>
+      </w:r>
+      <w:r>
+        <w:rPr>
+          <w:rFonts w:ascii="Times New Roman" w:hAnsi="Times New Roman" w:cs="Times New Roman"/>
+          <w:sz w:val="24"/>
+          <w:szCs w:val="22"/>
+          <w:lang w:val="es-419"/>
+        </w:rPr>
+        <w:t>verá</w:t>
+      </w:r>
+      <w:r>
+        <w:rPr>
+          <w:rFonts w:ascii="Times New Roman" w:hAnsi="Times New Roman" w:cs="Times New Roman"/>
+          <w:sz w:val="24"/>
+          <w:szCs w:val="22"/>
+          <w:lang w:val="es-419"/>
+        </w:rPr>
+        <w:t xml:space="preserve"> un sistema a desarrollar implementando los requerimientos obtenidos durante el proceso del análisis, sin embargo, no es funcional, esto debe quedar claro porque se puede confundir con el producto final.</w:t>
       </w:r>
     </w:p>
     <w:p>
@@ -5485,14 +5586,14 @@
           <w:noProof/>
         </w:rPr>
       </w:pPr>
-      <w:bookmarkStart w:id="14" w:name="_Toc530062766"/>
+      <w:bookmarkStart w:id="13" w:name="_Toc530062766"/>
       <w:r>
         <w:rPr>
           <w:noProof/>
         </w:rPr>
         <w:t>Factibilidad</w:t>
       </w:r>
-      <w:bookmarkEnd w:id="14"/>
+      <w:bookmarkEnd w:id="13"/>
     </w:p>
     <w:p>
       <w:pPr>
@@ -5537,15 +5638,14 @@
           <w:noProof/>
         </w:rPr>
       </w:pPr>
-      <w:bookmarkStart w:id="15" w:name="_Toc530062767"/>
-      <w:r>
-        <w:rPr>
-          <w:noProof/>
-        </w:rPr>
-        <w:lastRenderedPageBreak/>
+      <w:bookmarkStart w:id="14" w:name="_Toc530062767"/>
+      <w:r>
+        <w:rPr>
+          <w:noProof/>
+        </w:rPr>
         <w:t>Factibilidad Técnica</w:t>
       </w:r>
-      <w:bookmarkEnd w:id="15"/>
+      <w:bookmarkEnd w:id="14"/>
     </w:p>
     <w:p>
       <w:pPr>
@@ -6066,14 +6166,14 @@
           <w:noProof/>
         </w:rPr>
       </w:pPr>
-      <w:bookmarkStart w:id="16" w:name="_Toc530062768"/>
+      <w:bookmarkStart w:id="15" w:name="_Toc530062768"/>
       <w:r>
         <w:rPr>
           <w:noProof/>
         </w:rPr>
         <w:t>Factibilidad Económica</w:t>
       </w:r>
-      <w:bookmarkEnd w:id="16"/>
+      <w:bookmarkEnd w:id="15"/>
     </w:p>
     <w:p>
       <w:pPr>
@@ -6102,14 +6202,15 @@
           <w:noProof/>
         </w:rPr>
       </w:pPr>
-      <w:bookmarkStart w:id="17" w:name="_Toc530062769"/>
-      <w:r>
-        <w:rPr>
-          <w:noProof/>
-        </w:rPr>
+      <w:bookmarkStart w:id="16" w:name="_Toc530062769"/>
+      <w:r>
+        <w:rPr>
+          <w:noProof/>
+        </w:rPr>
+        <w:lastRenderedPageBreak/>
         <w:t>Costos Generales</w:t>
       </w:r>
-      <w:bookmarkEnd w:id="17"/>
+      <w:bookmarkEnd w:id="16"/>
     </w:p>
     <w:p>
       <w:pPr>
@@ -6135,7 +6236,7 @@
           <w:noProof/>
           <w:sz w:val="24"/>
         </w:rPr>
-        <w:t>se tiene como gastos imoportanten el material de oficina como los son pulmones, lapices, lapiceros, hojas, impresora, tinta de impresora.</w:t>
+        <w:t>se tiene como gastos imoportanten el material de oficina como los son pmones, lapices, lapiceros, hojas, impresora, tinta de impresora.</w:t>
       </w:r>
     </w:p>
     <w:tbl>
@@ -6313,14 +6414,14 @@
           <w:noProof/>
         </w:rPr>
       </w:pPr>
-      <w:bookmarkStart w:id="18" w:name="_Toc530062770"/>
+      <w:bookmarkStart w:id="17" w:name="_Toc530062770"/>
       <w:r>
         <w:rPr>
           <w:noProof/>
         </w:rPr>
         <w:t>Costo de ambiente</w:t>
       </w:r>
-      <w:bookmarkEnd w:id="18"/>
+      <w:bookmarkEnd w:id="17"/>
     </w:p>
     <w:p>
       <w:pPr>
@@ -6357,15 +6458,14 @@
           <w:noProof/>
         </w:rPr>
       </w:pPr>
-      <w:bookmarkStart w:id="19" w:name="_Toc530062771"/>
-      <w:r>
-        <w:rPr>
-          <w:noProof/>
-        </w:rPr>
-        <w:lastRenderedPageBreak/>
+      <w:bookmarkStart w:id="18" w:name="_Toc530062771"/>
+      <w:r>
+        <w:rPr>
+          <w:noProof/>
+        </w:rPr>
         <w:t>Costo de Personal</w:t>
       </w:r>
-      <w:bookmarkEnd w:id="19"/>
+      <w:bookmarkEnd w:id="18"/>
     </w:p>
     <w:p>
       <w:pPr>
@@ -7061,14 +7161,14 @@
           <w:noProof/>
         </w:rPr>
       </w:pPr>
-      <w:bookmarkStart w:id="20" w:name="_Toc530062772"/>
+      <w:bookmarkStart w:id="19" w:name="_Toc530062772"/>
       <w:r>
         <w:rPr>
           <w:noProof/>
         </w:rPr>
         <w:t>Costos Operativos</w:t>
       </w:r>
-      <w:bookmarkEnd w:id="20"/>
+      <w:bookmarkEnd w:id="19"/>
     </w:p>
     <w:tbl>
       <w:tblPr>
@@ -7380,14 +7480,14 @@
           <w:noProof/>
         </w:rPr>
       </w:pPr>
-      <w:bookmarkStart w:id="21" w:name="_Toc530062773"/>
+      <w:bookmarkStart w:id="20" w:name="_Toc530062773"/>
       <w:r>
         <w:rPr>
           <w:noProof/>
         </w:rPr>
         <w:t>Costos totales del desarrollo del sistema</w:t>
       </w:r>
-      <w:bookmarkEnd w:id="21"/>
+      <w:bookmarkEnd w:id="20"/>
     </w:p>
     <w:tbl>
       <w:tblPr>
@@ -7568,6 +7668,7 @@
                 <w:noProof/>
                 <w:sz w:val="24"/>
               </w:rPr>
+              <w:lastRenderedPageBreak/>
               <w:t>Costo del personal</w:t>
             </w:r>
           </w:p>
@@ -7958,14 +8059,14 @@
           <w:noProof/>
         </w:rPr>
       </w:pPr>
-      <w:bookmarkStart w:id="22" w:name="_Toc530062774"/>
+      <w:bookmarkStart w:id="21" w:name="_Toc530062774"/>
       <w:r>
         <w:rPr>
           <w:noProof/>
         </w:rPr>
         <w:t>Factibilidad Operativa</w:t>
       </w:r>
-      <w:bookmarkEnd w:id="22"/>
+      <w:bookmarkEnd w:id="21"/>
     </w:p>
     <w:p>
       <w:pPr>
@@ -8007,7 +8108,23 @@
           <w:noProof/>
           <w:sz w:val="24"/>
         </w:rPr>
-        <w:t xml:space="preserve"> UV se presentan la siguientes condociones de uso:</w:t>
+        <w:t xml:space="preserve"> UV se presentan la siguientes cond</w:t>
+      </w:r>
+      <w:r>
+        <w:rPr>
+          <w:rFonts w:ascii="Times New Roman" w:hAnsi="Times New Roman" w:cs="Times New Roman"/>
+          <w:noProof/>
+          <w:sz w:val="24"/>
+        </w:rPr>
+        <w:t>i</w:t>
+      </w:r>
+      <w:r>
+        <w:rPr>
+          <w:rFonts w:ascii="Times New Roman" w:hAnsi="Times New Roman" w:cs="Times New Roman"/>
+          <w:noProof/>
+          <w:sz w:val="24"/>
+        </w:rPr>
+        <w:t>ciones de uso:</w:t>
       </w:r>
     </w:p>
     <w:p>
@@ -8055,7 +8172,6 @@
           <w:noProof/>
           <w:sz w:val="24"/>
         </w:rPr>
-        <w:lastRenderedPageBreak/>
         <w:t>El sistema podrá ser utilizado sólo por la comunidad estudiantil de la universid</w:t>
       </w:r>
       <w:r>
@@ -8096,8 +8212,10 @@
           <w:noProof/>
           <w:sz w:val="24"/>
         </w:rPr>
-        <w:t>La unica persona que puede hacer algun cambio (dar seguimiento a las denuncias) es el(los) administrador(s) asignado por el encargado de Defensoria.</w:t>
-      </w:r>
+        <w:t>El organo interno que se hace cargo de dar seguimiento a las denuncias, es consejo academico.</w:t>
+      </w:r>
+      <w:bookmarkStart w:id="22" w:name="_GoBack"/>
+      <w:bookmarkEnd w:id="22"/>
     </w:p>
     <w:p>
       <w:pPr>
@@ -8357,6 +8475,7 @@
           <w:noProof/>
           <w:sz w:val="24"/>
         </w:rPr>
+        <w:lastRenderedPageBreak/>
         <w:t>El equipo de desarrollo trabajara en su respectivos hogares y no es necesario rentar un local para desarrollar este proyecto.</w:t>
       </w:r>
     </w:p>
@@ -8518,7 +8637,6 @@
           <w:noProof/>
           <w:sz w:val="24"/>
         </w:rPr>
-        <w:lastRenderedPageBreak/>
         <w:t>Ahorro de tiempo para el alumno(denunciante) sin acudir al area de defesoria.</w:t>
       </w:r>
     </w:p>
@@ -9670,7 +9788,7 @@
     <w:qFormat/>
     <w:rPr>
       <w:rFonts w:asciiTheme="minorHAnsi" w:eastAsiaTheme="minorEastAsia" w:hAnsiTheme="minorHAnsi" w:cstheme="minorBidi"/>
-      <w:lang w:val="en-US" w:eastAsia="zh-CN"/>
+      <w:lang w:eastAsia="zh-CN"/>
     </w:rPr>
   </w:style>
   <w:style w:type="paragraph" w:styleId="Ttulo1">
@@ -9843,7 +9961,7 @@
       <w:kern w:val="0"/>
       <w:sz w:val="32"/>
       <w:szCs w:val="32"/>
-      <w:lang w:val="es-MX" w:eastAsia="es-MX"/>
+      <w:lang w:eastAsia="es-MX"/>
     </w:rPr>
   </w:style>
   <w:style w:type="paragraph" w:styleId="TDC1">
@@ -9890,6 +10008,24 @@
     <w:rPr>
       <w:color w:val="0563C1" w:themeColor="hyperlink"/>
       <w:u w:val="single"/>
+    </w:rPr>
+  </w:style>
+  <w:style w:type="paragraph" w:styleId="Descripcin">
+    <w:name w:val="caption"/>
+    <w:basedOn w:val="Normal"/>
+    <w:next w:val="Normal"/>
+    <w:unhideWhenUsed/>
+    <w:qFormat/>
+    <w:rsid w:val="0013664F"/>
+    <w:pPr>
+      <w:spacing w:after="200" w:line="240" w:lineRule="auto"/>
+    </w:pPr>
+    <w:rPr>
+      <w:i/>
+      <w:iCs/>
+      <w:color w:val="44546A" w:themeColor="text2"/>
+      <w:sz w:val="18"/>
+      <w:szCs w:val="18"/>
     </w:rPr>
   </w:style>
 </w:styles>
@@ -10006,7 +10142,7 @@
     <w:charset w:val="00"/>
     <w:family w:val="roman"/>
     <w:pitch w:val="variable"/>
-    <w:sig w:usb0="E0002AFF" w:usb1="C0007843" w:usb2="00000009" w:usb3="00000000" w:csb0="000001FF" w:csb1="00000000"/>
+    <w:sig w:usb0="E0002EFF" w:usb1="C000785B" w:usb2="00000009" w:usb3="00000000" w:csb0="000001FF" w:csb1="00000000"/>
   </w:font>
   <w:font w:name="Wingdings">
     <w:panose1 w:val="05000000000000000000"/>
@@ -10042,14 +10178,14 @@
     <w:charset w:val="00"/>
     <w:family w:val="swiss"/>
     <w:pitch w:val="variable"/>
-    <w:sig w:usb0="E0002AFF" w:usb1="4000ACFF" w:usb2="00000001" w:usb3="00000000" w:csb0="000001FF" w:csb1="00000000"/>
+    <w:sig w:usb0="E0002AFF" w:usb1="C000247B" w:usb2="00000009" w:usb3="00000000" w:csb0="000001FF" w:csb1="00000000"/>
   </w:font>
   <w:font w:name="Calibri Light">
     <w:panose1 w:val="020F0302020204030204"/>
     <w:charset w:val="00"/>
     <w:family w:val="swiss"/>
     <w:pitch w:val="variable"/>
-    <w:sig w:usb0="A0002AEF" w:usb1="4000207B" w:usb2="00000000" w:usb3="00000000" w:csb0="000001FF" w:csb1="00000000"/>
+    <w:sig w:usb0="E0002AFF" w:usb1="C000247B" w:usb2="00000009" w:usb3="00000000" w:csb0="000001FF" w:csb1="00000000"/>
   </w:font>
 </w:fonts>
 </file>
@@ -10073,6 +10209,7 @@
   <w:rsids>
     <w:rsidRoot w:val="0069194E"/>
     <w:rsid w:val="0069194E"/>
+    <w:rsid w:val="00EA4701"/>
   </w:rsids>
   <m:mathPr>
     <m:mathFont m:val="Cambria Math"/>
@@ -10846,7 +10983,7 @@
 </file>
 
 <file path=customXml/itemProps3.xml><?xml version="1.0" encoding="utf-8"?>
-<ds:datastoreItem xmlns:ds="http://schemas.openxmlformats.org/officeDocument/2006/customXml" ds:itemID="{10492163-2948-498D-8013-B43924A8F728}">
+<ds:datastoreItem xmlns:ds="http://schemas.openxmlformats.org/officeDocument/2006/customXml" ds:itemID="{05B93F14-5816-426E-9FB3-12F515545C63}">
   <ds:schemaRefs>
     <ds:schemaRef ds:uri="http://schemas.openxmlformats.org/officeDocument/2006/bibliography"/>
   </ds:schemaRefs>

</xml_diff>